<commit_message>
Developed persistant login valdation
</commit_message>
<xml_diff>
--- a/public_html/Documents/Milestone 4 Peer Evaluation.docx
+++ b/public_html/Documents/Milestone 4 Peer Evaluation.docx
@@ -108,7 +108,19 @@
               <w:t>Developed all the backend code including login, account creation, item creation, and item/keyword search.</w:t>
             </w:r>
           </w:p>
-          <w:p/>
+          <w:p>
+            <w:proofErr w:type="spellStart"/>
+            <w:r>
+              <w:t>Github</w:t>
+            </w:r>
+            <w:proofErr w:type="spellEnd"/>
+            <w:r>
+              <w:t xml:space="preserve"> 16 commits</w:t>
+            </w:r>
+            <w:r>
+              <w:t xml:space="preserve"> as of Apr 15, 2018.</w:t>
+            </w:r>
+          </w:p>
         </w:tc>
       </w:tr>
       <w:tr>
@@ -148,7 +160,23 @@
           </w:p>
           <w:p>
             <w:r>
-              <w:t>Created Github and Youtube account.</w:t>
+              <w:t xml:space="preserve">Created </w:t>
+            </w:r>
+            <w:proofErr w:type="spellStart"/>
+            <w:r>
+              <w:t>Github</w:t>
+            </w:r>
+            <w:proofErr w:type="spellEnd"/>
+            <w:r>
+              <w:t xml:space="preserve"> and </w:t>
+            </w:r>
+            <w:proofErr w:type="spellStart"/>
+            <w:r>
+              <w:t>Youtube</w:t>
+            </w:r>
+            <w:proofErr w:type="spellEnd"/>
+            <w:r>
+              <w:t xml:space="preserve"> account.</w:t>
             </w:r>
           </w:p>
           <w:p>
@@ -156,7 +184,25 @@
               <w:t>Researched using cookies for login verification and importing CSV files.</w:t>
             </w:r>
           </w:p>
-          <w:p/>
+          <w:p>
+            <w:proofErr w:type="spellStart"/>
+            <w:r>
+              <w:t>Github</w:t>
+            </w:r>
+            <w:proofErr w:type="spellEnd"/>
+            <w:r>
+              <w:t xml:space="preserve"> 14</w:t>
+            </w:r>
+            <w:r>
+              <w:t xml:space="preserve"> commits</w:t>
+            </w:r>
+            <w:r>
+              <w:t xml:space="preserve"> </w:t>
+            </w:r>
+            <w:r>
+              <w:t>as of Apr 15, 2018.</w:t>
+            </w:r>
+          </w:p>
         </w:tc>
       </w:tr>
       <w:tr>
@@ -213,7 +259,25 @@
               <w:t>.</w:t>
             </w:r>
           </w:p>
-          <w:p/>
+          <w:p>
+            <w:proofErr w:type="spellStart"/>
+            <w:r>
+              <w:t>Github</w:t>
+            </w:r>
+            <w:proofErr w:type="spellEnd"/>
+            <w:r>
+              <w:t xml:space="preserve"> 9</w:t>
+            </w:r>
+            <w:r>
+              <w:t xml:space="preserve"> commits</w:t>
+            </w:r>
+            <w:r>
+              <w:t xml:space="preserve"> </w:t>
+            </w:r>
+            <w:r>
+              <w:t>as of Apr 15, 2018.</w:t>
+            </w:r>
+          </w:p>
         </w:tc>
       </w:tr>
       <w:tr>
@@ -256,7 +320,25 @@
               <w:t>Last message on Discussion board was Mar 12, 2018.</w:t>
             </w:r>
           </w:p>
-          <w:p/>
+          <w:p>
+            <w:proofErr w:type="spellStart"/>
+            <w:r>
+              <w:t>Github</w:t>
+            </w:r>
+            <w:proofErr w:type="spellEnd"/>
+            <w:r>
+              <w:t xml:space="preserve"> 3</w:t>
+            </w:r>
+            <w:r>
+              <w:t xml:space="preserve"> commits</w:t>
+            </w:r>
+            <w:r>
+              <w:t xml:space="preserve"> </w:t>
+            </w:r>
+            <w:r>
+              <w:t>as of Apr 15, 2018.</w:t>
+            </w:r>
+          </w:p>
         </w:tc>
       </w:tr>
       <w:tr>
@@ -296,7 +378,15 @@
           </w:p>
           <w:p>
             <w:r>
-              <w:t xml:space="preserve">Created the group Trello account. </w:t>
+              <w:t xml:space="preserve">Created the group </w:t>
+            </w:r>
+            <w:proofErr w:type="spellStart"/>
+            <w:r>
+              <w:t>Trello</w:t>
+            </w:r>
+            <w:proofErr w:type="spellEnd"/>
+            <w:r>
+              <w:t xml:space="preserve"> account. </w:t>
             </w:r>
           </w:p>
           <w:p>
@@ -305,6 +395,23 @@
             </w:r>
           </w:p>
           <w:p>
+            <w:proofErr w:type="spellStart"/>
+            <w:r>
+              <w:t>Github</w:t>
+            </w:r>
+            <w:proofErr w:type="spellEnd"/>
+            <w:r>
+              <w:t xml:space="preserve"> 3</w:t>
+            </w:r>
+            <w:r>
+              <w:t xml:space="preserve"> commits</w:t>
+            </w:r>
+            <w:r>
+              <w:t xml:space="preserve"> </w:t>
+            </w:r>
+            <w:r>
+              <w:t>as of Apr 15, 2018.</w:t>
+            </w:r>
             <w:bookmarkStart w:id="0" w:name="_GoBack"/>
             <w:bookmarkEnd w:id="0"/>
           </w:p>

</xml_diff>